<commit_message>
Fix up the document - Abigail
</commit_message>
<xml_diff>
--- a/documentation/SRSDocumentaion/SRSD documentation.docx
+++ b/documentation/SRSDocumentaion/SRSD documentation.docx
@@ -499,16 +499,17 @@
           <w:szCs w:val="28"/>
           <w:shd w:val="clear" w:color="auto" w:fill="FAF9F8"/>
         </w:rPr>
-        <w:t>Are there any required standards in effect, implementation language, policies for database integrity, resource limits, operating environment(s) and so on?</w:t>
-      </w:r>
-      <w:r>
-        <w:rPr>
-          <w:rStyle w:val="eop"/>
-          <w:rFonts w:asciiTheme="minorHAnsi" w:hAnsiTheme="minorHAnsi" w:cstheme="minorHAnsi"/>
-          <w:sz w:val="28"/>
-          <w:szCs w:val="28"/>
-        </w:rPr>
-        <w:t> </w:t>
+        <w:t>Are there any required standards in effect, implementation language, policies for database integrity, resource limits, operating environment(s) and so on</w:t>
+      </w:r>
+      <w:r>
+        <w:rPr>
+          <w:rStyle w:val="normaltextrun"/>
+          <w:rFonts w:asciiTheme="minorHAnsi" w:hAnsiTheme="minorHAnsi" w:cstheme="minorHAnsi"/>
+          <w:sz w:val="28"/>
+          <w:szCs w:val="28"/>
+          <w:shd w:val="clear" w:color="auto" w:fill="FAF9F8"/>
+        </w:rPr>
+        <w:t>?</w:t>
       </w:r>
     </w:p>
     <w:p>

</xml_diff>